<commit_message>
Fin realizacion primer diagrama de secuencia
</commit_message>
<xml_diff>
--- a/TPSI2 - Entregable 3 - Análisis Orientado a Objetos-v4.docx
+++ b/TPSI2 - Entregable 3 - Análisis Orientado a Objetos-v4.docx
@@ -1978,6 +1978,19 @@
       <w:pPr>
         <w:pStyle w:val="Prrafodelista"/>
         <w:numPr>
+          <w:ilvl w:val="1"/>
+          <w:numId w:val="10"/>
+        </w:numPr>
+        <w:spacing w:after="0" w:line="240" w:lineRule="auto"/>
+      </w:pPr>
+      <w:r>
+        <w:t>El responsable confirma el identificador nuevo</w:t>
+      </w:r>
+    </w:p>
+    <w:p>
+      <w:pPr>
+        <w:pStyle w:val="Prrafodelista"/>
+        <w:numPr>
           <w:ilvl w:val="0"/>
           <w:numId w:val="10"/>
         </w:numPr>
@@ -2004,6 +2017,19 @@
       <w:pPr>
         <w:pStyle w:val="Prrafodelista"/>
         <w:numPr>
+          <w:ilvl w:val="1"/>
+          <w:numId w:val="10"/>
+        </w:numPr>
+        <w:spacing w:after="0" w:line="240" w:lineRule="auto"/>
+      </w:pPr>
+      <w:r>
+        <w:t>El responsable confirma la documentación nueva</w:t>
+      </w:r>
+    </w:p>
+    <w:p>
+      <w:pPr>
+        <w:pStyle w:val="Prrafodelista"/>
+        <w:numPr>
           <w:ilvl w:val="0"/>
           <w:numId w:val="10"/>
         </w:numPr>
@@ -2321,7 +2347,6 @@
         <w:rPr>
           <w:b/>
         </w:rPr>
-        <w:lastRenderedPageBreak/>
         <w:t>Breve descripción</w:t>
       </w:r>
       <w:r>
@@ -3219,7 +3244,7 @@
                 <w:b/>
                 <w:noProof/>
               </w:rPr>
-              <w:t>7</w:t>
+              <w:t>5</w:t>
             </w:r>
             <w:r>
               <w:rPr>
@@ -6105,7 +6130,7 @@
 </file>
 
 <file path=customXml/itemProps1.xml><?xml version="1.0" encoding="utf-8"?>
-<ds:datastoreItem xmlns:ds="http://schemas.openxmlformats.org/officeDocument/2006/customXml" ds:itemID="{57897019-1AFC-4BC6-9723-360358D68C86}">
+<ds:datastoreItem xmlns:ds="http://schemas.openxmlformats.org/officeDocument/2006/customXml" ds:itemID="{11A0C085-0394-4C81-8CAC-31A3CC55D4A5}">
   <ds:schemaRefs>
     <ds:schemaRef ds:uri="http://schemas.openxmlformats.org/officeDocument/2006/bibliography"/>
   </ds:schemaRefs>

</xml_diff>